<commit_message>
Added twitter handle to resume
</commit_message>
<xml_diff>
--- a/MCresume_July_2019.docx
+++ b/MCresume_July_2019.docx
@@ -39,33 +39,37 @@
         <w:spacing w:before="100" w:beforeAutospacing="1" w:after="100" w:afterAutospacing="1"/>
         <w:rPr>
           <w:rFonts w:ascii="Garamond" w:hAnsi="Garamond"/>
-          <w:sz w:val="22"/>
-        </w:rPr>
-      </w:pPr>
-      <w:r>
-        <w:rPr>
-          <w:rFonts w:ascii="Garamond" w:hAnsi="Garamond"/>
-          <w:sz w:val="22"/>
-          <w:szCs w:val="20"/>
-        </w:rPr>
-        <w:t>Generalist inspired by DevOps principles, practices, culture</w:t>
-      </w:r>
-      <w:r>
-        <w:rPr>
-          <w:rFonts w:ascii="Garamond" w:hAnsi="Garamond"/>
-          <w:sz w:val="22"/>
-          <w:szCs w:val="20"/>
-        </w:rPr>
-        <w:t xml:space="preserve">, cloud </w:t>
-      </w:r>
-      <w:r>
-        <w:rPr>
-          <w:rFonts w:ascii="Garamond" w:hAnsi="Garamond"/>
-          <w:sz w:val="22"/>
-          <w:szCs w:val="20"/>
-        </w:rPr>
-        <w:t>and tools.</w:t>
-      </w:r>
+          <w:b/>
+          <w:bCs/>
+          <w:color w:val="000000" w:themeColor="text1"/>
+          <w:sz w:val="22"/>
+          <w:szCs w:val="22"/>
+        </w:rPr>
+      </w:pPr>
+      <w:hyperlink r:id="rId7" w:history="1">
+        <w:r>
+          <w:rPr>
+            <w:rStyle w:val="Hyperlink"/>
+            <w:rFonts w:ascii="Garamond" w:hAnsi="Garamond"/>
+            <w:b/>
+            <w:bCs/>
+            <w:sz w:val="22"/>
+            <w:szCs w:val="20"/>
+          </w:rPr>
+          <w:t>AWS SAA (</w:t>
+        </w:r>
+        <w:r>
+          <w:rPr>
+            <w:rStyle w:val="Hyperlink"/>
+            <w:rFonts w:ascii="Garamond" w:hAnsi="Garamond" w:cs="Courier"/>
+            <w:b/>
+            <w:bCs/>
+            <w:sz w:val="22"/>
+            <w:szCs w:val="22"/>
+          </w:rPr>
+          <w:t>Certified Solutions Architect - Associate)</w:t>
+        </w:r>
+      </w:hyperlink>
     </w:p>
     <w:p>
       <w:pPr>
@@ -82,99 +86,26 @@
       <w:r>
         <w:rPr>
           <w:rFonts w:ascii="Garamond" w:hAnsi="Garamond"/>
-          <w:bCs/>
-          <w:sz w:val="22"/>
-          <w:szCs w:val="20"/>
-        </w:rPr>
-        <w:t>Twenty nine years</w:t>
-      </w:r>
-      <w:r>
-        <w:rPr>
-          <w:rFonts w:ascii="Garamond" w:hAnsi="Garamond"/>
-          <w:sz w:val="22"/>
-          <w:szCs w:val="20"/>
-        </w:rPr>
-        <w:t xml:space="preserve"> </w:t>
-      </w:r>
-      <w:r>
-        <w:rPr>
-          <w:rFonts w:ascii="Garamond" w:hAnsi="Garamond"/>
-          <w:sz w:val="22"/>
-          <w:szCs w:val="20"/>
-        </w:rPr>
-        <w:t xml:space="preserve">of </w:t>
-      </w:r>
-      <w:r>
-        <w:rPr>
-          <w:rFonts w:ascii="Garamond" w:hAnsi="Garamond"/>
-          <w:sz w:val="22"/>
-          <w:szCs w:val="20"/>
-        </w:rPr>
-        <w:t>d</w:t>
-      </w:r>
-      <w:r>
-        <w:rPr>
-          <w:rFonts w:ascii="Garamond" w:hAnsi="Garamond"/>
-          <w:sz w:val="22"/>
-          <w:szCs w:val="20"/>
-        </w:rPr>
-        <w:t>ev</w:t>
-      </w:r>
-      <w:r>
-        <w:rPr>
-          <w:rFonts w:ascii="Garamond" w:hAnsi="Garamond"/>
-          <w:sz w:val="22"/>
-          <w:szCs w:val="20"/>
-        </w:rPr>
-        <w:t xml:space="preserve"> and </w:t>
-      </w:r>
-      <w:r>
-        <w:rPr>
-          <w:rFonts w:ascii="Garamond" w:hAnsi="Garamond"/>
-          <w:sz w:val="22"/>
-          <w:szCs w:val="20"/>
-        </w:rPr>
-        <w:t>o</w:t>
-      </w:r>
-      <w:r>
-        <w:rPr>
-          <w:rFonts w:ascii="Garamond" w:hAnsi="Garamond"/>
-          <w:sz w:val="22"/>
-          <w:szCs w:val="20"/>
-        </w:rPr>
-        <w:t xml:space="preserve">ps </w:t>
-      </w:r>
-      <w:r>
-        <w:rPr>
-          <w:rFonts w:ascii="Garamond" w:hAnsi="Garamond"/>
-          <w:sz w:val="22"/>
-          <w:szCs w:val="20"/>
-        </w:rPr>
-        <w:t>support roles</w:t>
-      </w:r>
-      <w:r>
-        <w:rPr>
-          <w:rFonts w:ascii="Garamond" w:hAnsi="Garamond"/>
-          <w:sz w:val="22"/>
-          <w:szCs w:val="20"/>
-        </w:rPr>
-        <w:t xml:space="preserve"> in very large, production</w:t>
-      </w:r>
-      <w:r>
-        <w:rPr>
-          <w:rFonts w:ascii="Garamond" w:hAnsi="Garamond"/>
-          <w:sz w:val="22"/>
-          <w:szCs w:val="20"/>
-        </w:rPr>
-        <w:t xml:space="preserve"> environments</w:t>
-      </w:r>
-      <w:r>
-        <w:rPr>
-          <w:rFonts w:ascii="Garamond" w:hAnsi="Garamond"/>
-          <w:sz w:val="22"/>
-          <w:szCs w:val="20"/>
-        </w:rPr>
-        <w:t xml:space="preserve"> </w:t>
+          <w:sz w:val="22"/>
+          <w:szCs w:val="20"/>
+        </w:rPr>
+        <w:t>Generalist inspired by DevOps principles, practices, culture</w:t>
+      </w:r>
+      <w:r>
+        <w:rPr>
+          <w:rFonts w:ascii="Garamond" w:hAnsi="Garamond"/>
+          <w:sz w:val="22"/>
+          <w:szCs w:val="20"/>
+        </w:rPr>
+        <w:t xml:space="preserve">, cloud </w:t>
+      </w:r>
+      <w:r>
+        <w:rPr>
+          <w:rFonts w:ascii="Garamond" w:hAnsi="Garamond"/>
+          <w:sz w:val="22"/>
+          <w:szCs w:val="20"/>
+        </w:rPr>
+        <w:t>and tools.</w:t>
       </w:r>
     </w:p>
     <w:p>
@@ -186,78 +117,105 @@
         <w:spacing w:before="100" w:beforeAutospacing="1" w:after="100" w:afterAutospacing="1"/>
         <w:rPr>
           <w:rFonts w:ascii="Garamond" w:hAnsi="Garamond"/>
-          <w:b/>
-          <w:bCs/>
-          <w:color w:val="000000" w:themeColor="text1"/>
-          <w:sz w:val="22"/>
-          <w:szCs w:val="22"/>
-        </w:rPr>
-      </w:pPr>
-      <w:r>
-        <w:rPr>
-          <w:rFonts w:ascii="Garamond" w:hAnsi="Garamond"/>
-          <w:b/>
-          <w:bCs/>
-          <w:color w:val="000000" w:themeColor="text1"/>
-          <w:sz w:val="22"/>
-          <w:szCs w:val="20"/>
-        </w:rPr>
-        <w:t xml:space="preserve">AWS </w:t>
-      </w:r>
-      <w:r>
-        <w:rPr>
-          <w:rFonts w:ascii="Garamond" w:hAnsi="Garamond"/>
-          <w:b/>
-          <w:bCs/>
-          <w:color w:val="000000" w:themeColor="text1"/>
-          <w:sz w:val="22"/>
-          <w:szCs w:val="20"/>
-        </w:rPr>
-        <w:t>SAA (</w:t>
-      </w:r>
-      <w:r>
-        <w:rPr>
-          <w:rFonts w:ascii="Garamond" w:hAnsi="Garamond" w:cs="Courier"/>
-          <w:b/>
-          <w:bCs/>
-          <w:color w:val="000000" w:themeColor="text1"/>
-          <w:sz w:val="22"/>
-          <w:szCs w:val="22"/>
-        </w:rPr>
-        <w:t xml:space="preserve">Certified Solutions Architect </w:t>
-      </w:r>
-      <w:r>
-        <w:rPr>
-          <w:rFonts w:ascii="Garamond" w:hAnsi="Garamond" w:cs="Courier"/>
-          <w:b/>
-          <w:bCs/>
-          <w:color w:val="000000" w:themeColor="text1"/>
-          <w:sz w:val="22"/>
-          <w:szCs w:val="22"/>
-        </w:rPr>
-        <w:t>–</w:t>
-      </w:r>
-      <w:r>
-        <w:rPr>
-          <w:rFonts w:ascii="Garamond" w:hAnsi="Garamond" w:cs="Courier"/>
-          <w:b/>
-          <w:bCs/>
-          <w:color w:val="000000" w:themeColor="text1"/>
-          <w:sz w:val="22"/>
-          <w:szCs w:val="22"/>
-        </w:rPr>
-        <w:t xml:space="preserve"> Associate</w:t>
-      </w:r>
-      <w:r>
-        <w:rPr>
-          <w:rFonts w:ascii="Garamond" w:hAnsi="Garamond" w:cs="Courier"/>
-          <w:b/>
-          <w:bCs/>
-          <w:color w:val="000000" w:themeColor="text1"/>
-          <w:sz w:val="22"/>
-          <w:szCs w:val="22"/>
-        </w:rPr>
-        <w:t>)</w:t>
+          <w:sz w:val="22"/>
+        </w:rPr>
+      </w:pPr>
+      <w:r>
+        <w:rPr>
+          <w:rFonts w:ascii="Garamond" w:hAnsi="Garamond"/>
+          <w:bCs/>
+          <w:sz w:val="22"/>
+          <w:szCs w:val="20"/>
+        </w:rPr>
+        <w:t>Twenty nine years</w:t>
+      </w:r>
+      <w:r>
+        <w:rPr>
+          <w:rFonts w:ascii="Garamond" w:hAnsi="Garamond"/>
+          <w:sz w:val="22"/>
+          <w:szCs w:val="20"/>
+        </w:rPr>
+        <w:t xml:space="preserve"> </w:t>
+      </w:r>
+      <w:r>
+        <w:rPr>
+          <w:rFonts w:ascii="Garamond" w:hAnsi="Garamond"/>
+          <w:sz w:val="22"/>
+          <w:szCs w:val="20"/>
+        </w:rPr>
+        <w:t xml:space="preserve">of </w:t>
+      </w:r>
+      <w:r>
+        <w:rPr>
+          <w:rFonts w:ascii="Garamond" w:hAnsi="Garamond"/>
+          <w:sz w:val="22"/>
+          <w:szCs w:val="20"/>
+        </w:rPr>
+        <w:t>d</w:t>
+      </w:r>
+      <w:r>
+        <w:rPr>
+          <w:rFonts w:ascii="Garamond" w:hAnsi="Garamond"/>
+          <w:sz w:val="22"/>
+          <w:szCs w:val="20"/>
+        </w:rPr>
+        <w:t>ev</w:t>
+      </w:r>
+      <w:r>
+        <w:rPr>
+          <w:rFonts w:ascii="Garamond" w:hAnsi="Garamond"/>
+          <w:sz w:val="22"/>
+          <w:szCs w:val="20"/>
+        </w:rPr>
+        <w:t xml:space="preserve"> and </w:t>
+      </w:r>
+      <w:r>
+        <w:rPr>
+          <w:rFonts w:ascii="Garamond" w:hAnsi="Garamond"/>
+          <w:sz w:val="22"/>
+          <w:szCs w:val="20"/>
+        </w:rPr>
+        <w:t>o</w:t>
+      </w:r>
+      <w:r>
+        <w:rPr>
+          <w:rFonts w:ascii="Garamond" w:hAnsi="Garamond"/>
+          <w:sz w:val="22"/>
+          <w:szCs w:val="20"/>
+        </w:rPr>
+        <w:t xml:space="preserve">ps </w:t>
+      </w:r>
+      <w:r>
+        <w:rPr>
+          <w:rFonts w:ascii="Garamond" w:hAnsi="Garamond"/>
+          <w:sz w:val="22"/>
+          <w:szCs w:val="20"/>
+        </w:rPr>
+        <w:t>support roles</w:t>
+      </w:r>
+      <w:r>
+        <w:rPr>
+          <w:rFonts w:ascii="Garamond" w:hAnsi="Garamond"/>
+          <w:sz w:val="22"/>
+          <w:szCs w:val="20"/>
+        </w:rPr>
+        <w:t xml:space="preserve"> in very large, production</w:t>
+      </w:r>
+      <w:r>
+        <w:rPr>
+          <w:rFonts w:ascii="Garamond" w:hAnsi="Garamond"/>
+          <w:sz w:val="22"/>
+          <w:szCs w:val="20"/>
+        </w:rPr>
+        <w:t xml:space="preserve"> environments</w:t>
+      </w:r>
+      <w:r>
+        <w:rPr>
+          <w:rFonts w:ascii="Garamond" w:hAnsi="Garamond"/>
+          <w:sz w:val="22"/>
+          <w:szCs w:val="20"/>
+        </w:rPr>
+        <w:t xml:space="preserve"> </w:t>
       </w:r>
     </w:p>
     <w:p>
@@ -302,17 +260,7 @@
           <w:sz w:val="22"/>
           <w:szCs w:val="20"/>
         </w:rPr>
-        <w:t>replacin</w:t>
-      </w:r>
-      <w:bookmarkStart w:id="0" w:name="_GoBack"/>
-      <w:bookmarkEnd w:id="0"/>
-      <w:r>
-        <w:rPr>
-          <w:rFonts w:ascii="Garamond" w:hAnsi="Garamond"/>
-          <w:sz w:val="22"/>
-          <w:szCs w:val="20"/>
-        </w:rPr>
-        <w:t xml:space="preserve">g </w:t>
+        <w:t xml:space="preserve">replacing </w:t>
       </w:r>
       <w:r>
         <w:rPr>
@@ -937,7 +885,23 @@
           <w:sz w:val="22"/>
           <w:szCs w:val="20"/>
         </w:rPr>
-        <w:t>RHEL 8</w:t>
+        <w:t>RHEL</w:t>
+      </w:r>
+      <w:r>
+        <w:rPr>
+          <w:rFonts w:ascii="Garamond" w:hAnsi="Garamond"/>
+          <w:sz w:val="22"/>
+          <w:szCs w:val="20"/>
+        </w:rPr>
+        <w:t>6-</w:t>
+      </w:r>
+      <w:r>
+        <w:rPr>
+          <w:rFonts w:ascii="Garamond" w:hAnsi="Garamond"/>
+          <w:sz w:val="22"/>
+          <w:szCs w:val="20"/>
+        </w:rPr>
+        <w:t>8</w:t>
       </w:r>
       <w:r>
         <w:rPr>
@@ -993,7 +957,7 @@
           <w:sz w:val="22"/>
           <w:szCs w:val="20"/>
         </w:rPr>
-        <w:t>9-11, OpenSuse 9-13.1, Slackware</w:t>
+        <w:t>9-11</w:t>
       </w:r>
       <w:r>
         <w:rPr>
@@ -1359,6 +1323,8 @@
         </w:rPr>
         <w:t>k</w:t>
       </w:r>
+      <w:bookmarkStart w:id="0" w:name="_GoBack"/>
+      <w:bookmarkEnd w:id="0"/>
     </w:p>
     <w:p>
       <w:pPr>
@@ -2278,6 +2244,22 @@
     </w:p>
     <w:p>
       <w:pPr>
+        <w:rPr>
+          <w:rFonts w:ascii="Garamond" w:hAnsi="Garamond" w:cs="Arial"/>
+          <w:sz w:val="20"/>
+        </w:rPr>
+      </w:pPr>
+      <w:r>
+        <w:rPr>
+          <w:rFonts w:ascii="Garamond" w:hAnsi="Garamond"/>
+          <w:b/>
+          <w:bCs/>
+        </w:rPr>
+        <w:br w:type="page"/>
+      </w:r>
+    </w:p>
+    <w:p>
+      <w:pPr>
         <w:pStyle w:val="Heading4"/>
         <w:rPr>
           <w:rFonts w:ascii="Garamond" w:hAnsi="Garamond"/>
@@ -2289,6 +2271,7 @@
           <w:b w:val="0"/>
           <w:bCs w:val="0"/>
         </w:rPr>
+        <w:lastRenderedPageBreak/>
         <w:t xml:space="preserve">PROFESSIONAL EXPERIENCE </w:t>
       </w:r>
     </w:p>
@@ -2550,7 +2533,6 @@
           <w:sz w:val="22"/>
           <w:szCs w:val="22"/>
         </w:rPr>
-        <w:lastRenderedPageBreak/>
         <w:t>R</w:t>
       </w:r>
       <w:r>
@@ -3368,7 +3350,7 @@
       </w:r>
     </w:p>
     <w:sectPr>
-      <w:headerReference w:type="default" r:id="rId7"/>
+      <w:headerReference w:type="default" r:id="rId8"/>
       <w:pgSz w:w="12240" w:h="15840"/>
       <w:pgMar w:top="900" w:right="1620" w:bottom="1440" w:left="1800" w:header="720" w:footer="720" w:gutter="0"/>
       <w:pgNumType w:start="2"/>
@@ -3420,13 +3402,68 @@
 <file path=word/header1.xml><?xml version="1.0" encoding="utf-8"?>
 <w:hdr xmlns:wpc="http://schemas.microsoft.com/office/word/2010/wordprocessingCanvas" xmlns:cx="http://schemas.microsoft.com/office/drawing/2014/chartex" xmlns:cx1="http://schemas.microsoft.com/office/drawing/2015/9/8/chartex" xmlns:cx2="http://schemas.microsoft.com/office/drawing/2015/10/21/chartex" xmlns:cx3="http://schemas.microsoft.com/office/drawing/2016/5/9/chartex" xmlns:cx4="http://schemas.microsoft.com/office/drawing/2016/5/10/chartex" xmlns:cx5="http://schemas.microsoft.com/office/drawing/2016/5/11/chartex" xmlns:cx6="http://schemas.microsoft.com/office/drawing/2016/5/12/chartex" xmlns:cx7="http://schemas.microsoft.com/office/drawing/2016/5/13/chartex" xmlns:cx8="http://schemas.microsoft.com/office/drawing/2016/5/14/chartex" xmlns:mc="http://schemas.openxmlformats.org/markup-compatibility/2006" xmlns:aink="http://schemas.microsoft.com/office/drawing/2016/ink" xmlns:am3d="http://schemas.microsoft.com/office/drawing/2017/model3d" xmlns:o="urn:schemas-microsoft-com:office:office" xmlns:r="http://schemas.openxmlformats.org/officeDocument/2006/relationships" xmlns:m="http://schemas.openxmlformats.org/officeDocument/2006/math" xmlns:v="urn:schemas-microsoft-com:vml" xmlns:wp14="http://schemas.microsoft.com/office/word/2010/wordprocessingDrawing" xmlns:wp="http://schemas.openxmlformats.org/drawingml/2006/wordprocessingDrawing" xmlns:w10="urn:schemas-microsoft-com:office:word" xmlns:w="http://schemas.openxmlformats.org/wordprocessingml/2006/main" xmlns:w14="http://schemas.microsoft.com/office/word/2010/wordml" xmlns:w15="http://schemas.microsoft.com/office/word/2012/wordml" xmlns:w16cid="http://schemas.microsoft.com/office/word/2016/wordml/cid" xmlns:w16se="http://schemas.microsoft.com/office/word/2015/wordml/symex" xmlns:wpg="http://schemas.microsoft.com/office/word/2010/wordprocessingGroup" xmlns:wpi="http://schemas.microsoft.com/office/word/2010/wordprocessingInk" xmlns:wne="http://schemas.microsoft.com/office/word/2006/wordml" xmlns:wps="http://schemas.microsoft.com/office/word/2010/wordprocessingShape" mc:Ignorable="w14 w15 w16se w16cid wp14">
   <w:p>
+    <w:pPr>
+      <w:jc w:val="center"/>
+      <w:rPr>
+        <w:rStyle w:val="Heading3Char"/>
+        <w:sz w:val="28"/>
+        <w:szCs w:val="28"/>
+      </w:rPr>
+    </w:pPr>
     <w:r>
       <w:rPr>
         <w:rStyle w:val="Heading3Char"/>
         <w:sz w:val="28"/>
         <w:szCs w:val="28"/>
       </w:rPr>
-      <w:t xml:space="preserve">Michael G. Colletti Systems Technical Architect   </w:t>
+      <w:t xml:space="preserve">Michael G. Colletti </w:t>
+    </w:r>
+  </w:p>
+  <w:p>
+    <w:pPr>
+      <w:jc w:val="center"/>
+      <w:rPr>
+        <w:rStyle w:val="Heading3Char"/>
+        <w:sz w:val="28"/>
+        <w:szCs w:val="28"/>
+      </w:rPr>
+    </w:pPr>
+    <w:r>
+      <w:rPr>
+        <w:rStyle w:val="Heading3Char"/>
+        <w:sz w:val="28"/>
+        <w:szCs w:val="28"/>
+      </w:rPr>
+      <w:t>Cloud, Infrastructure</w:t>
+    </w:r>
+    <w:r>
+      <w:rPr>
+        <w:rStyle w:val="Heading3Char"/>
+        <w:sz w:val="28"/>
+        <w:szCs w:val="28"/>
+      </w:rPr>
+      <w:t xml:space="preserve"> and </w:t>
+    </w:r>
+    <w:r>
+      <w:rPr>
+        <w:rStyle w:val="Heading3Char"/>
+        <w:sz w:val="28"/>
+        <w:szCs w:val="28"/>
+      </w:rPr>
+      <w:t>Monitoring Consultant</w:t>
+    </w:r>
+  </w:p>
+  <w:p>
+    <w:pPr>
+      <w:jc w:val="center"/>
+    </w:pPr>
+    <w:r>
+      <w:rPr>
+        <w:rStyle w:val="Heading3Char"/>
+        <w:sz w:val="28"/>
+        <w:szCs w:val="28"/>
+      </w:rPr>
+      <w:t xml:space="preserve">   </w:t>
     </w:r>
     <w:hyperlink r:id="rId1" w:history="1">
       <w:r>
@@ -3443,25 +3480,45 @@
       <w:tabs>
         <w:tab w:val="left" w:pos="3240"/>
       </w:tabs>
-      <w:jc w:val="right"/>
       <w:rPr>
         <w:rFonts w:ascii="Garamond" w:hAnsi="Garamond"/>
-        <w:sz w:val="20"/>
       </w:rPr>
     </w:pPr>
-    <w:r>
-      <w:rPr>
-        <w:rFonts w:ascii="Garamond" w:hAnsi="Garamond"/>
-        <w:b/>
-      </w:rPr>
-      <w:t xml:space="preserve"> </w:t>
-    </w:r>
     <w:r>
       <w:rPr>
         <w:rFonts w:ascii="Garamond" w:hAnsi="Garamond"/>
       </w:rPr>
       <w:t>(845) 554-5274</w:t>
     </w:r>
+  </w:p>
+  <w:p>
+    <w:pPr>
+      <w:pStyle w:val="BodyText"/>
+      <w:tabs>
+        <w:tab w:val="left" w:pos="3240"/>
+      </w:tabs>
+      <w:rPr>
+        <w:rFonts w:ascii="Garamond" w:hAnsi="Garamond"/>
+      </w:rPr>
+    </w:pPr>
+    <w:hyperlink r:id="rId2" w:history="1">
+      <w:r>
+        <w:rPr>
+          <w:rStyle w:val="Hyperlink"/>
+          <w:rFonts w:ascii="Garamond" w:hAnsi="Garamond"/>
+        </w:rPr>
+        <w:t>@</w:t>
+      </w:r>
+      <w:proofErr w:type="spellStart"/>
+      <w:r>
+        <w:rPr>
+          <w:rStyle w:val="Hyperlink"/>
+          <w:rFonts w:ascii="Garamond" w:hAnsi="Garamond"/>
+        </w:rPr>
+        <w:t>devnullid</w:t>
+      </w:r>
+      <w:proofErr w:type="spellEnd"/>
+    </w:hyperlink>
   </w:p>
   <w:p>
     <w:pPr>
@@ -4826,7 +4883,6 @@
   <w:style w:type="character" w:styleId="Hyperlink">
     <w:name w:val="Hyperlink"/>
     <w:uiPriority w:val="99"/>
-    <w:semiHidden/>
     <w:unhideWhenUsed/>
     <w:rPr>
       <w:color w:val="0000FF"/>
@@ -4928,7 +4984,6 @@
     <w:basedOn w:val="Normal"/>
     <w:link w:val="FooterChar"/>
     <w:uiPriority w:val="99"/>
-    <w:semiHidden/>
     <w:unhideWhenUsed/>
     <w:pPr>
       <w:tabs>
@@ -4941,7 +4996,6 @@
     <w:name w:val="Footer Char"/>
     <w:link w:val="Footer"/>
     <w:uiPriority w:val="99"/>
-    <w:semiHidden/>
     <w:rPr>
       <w:sz w:val="24"/>
       <w:szCs w:val="24"/>
@@ -5051,6 +5105,16 @@
     <w:rPr>
       <w:sz w:val="16"/>
       <w:szCs w:val="16"/>
+    </w:rPr>
+  </w:style>
+  <w:style w:type="character" w:styleId="UnresolvedMention">
+    <w:name w:val="Unresolved Mention"/>
+    <w:basedOn w:val="DefaultParagraphFont"/>
+    <w:uiPriority w:val="47"/>
+    <w:rsid w:val="00293B2F"/>
+    <w:rPr>
+      <w:color w:val="605E5C"/>
+      <w:shd w:val="clear" w:color="auto" w:fill="E1DFDD"/>
     </w:rPr>
   </w:style>
 </w:styles>

</xml_diff>